<commit_message>
Commend By  : kongm [NETCURRENT-2 --问题号]  #resolve #comment [注释] 1.线上代码 2.
</commit_message>
<xml_diff>
--- a/mydoc/我爱互联网/网站优化/高性能web.docx
+++ b/mydoc/我爱互联网/网站优化/高性能web.docx
@@ -971,11 +971,6 @@
       </w:r>
     </w:p>
     <w:p>
-      <w:pPr>
-        <w:rPr>
-          <w:rFonts w:hint="eastAsia"/>
-        </w:rPr>
-      </w:pPr>
       <w:r>
         <w:rPr>
           <w:rFonts w:hint="eastAsia"/>
@@ -997,7 +992,7 @@
                     <pic:cNvPicPr/>
                   </pic:nvPicPr>
                   <pic:blipFill>
-                    <a:blip r:embed="rId6">
+                    <a:blip r:embed="rId7">
                       <a:extLst>
                         <a:ext uri="{28A0092B-C50C-407E-A947-70E740481C1C}">
                           <a14:useLocalDpi xmlns:a14="http://schemas.microsoft.com/office/drawing/2010/main" val="0"/>
@@ -1045,11 +1040,6 @@
       </w:r>
     </w:p>
     <w:p>
-      <w:pPr>
-        <w:rPr>
-          <w:rFonts w:hint="eastAsia"/>
-        </w:rPr>
-      </w:pPr>
       <w:r>
         <w:rPr>
           <w:rFonts w:hint="eastAsia"/>
@@ -1071,7 +1061,7 @@
                     <pic:cNvPicPr/>
                   </pic:nvPicPr>
                   <pic:blipFill>
-                    <a:blip r:embed="rId7">
+                    <a:blip r:embed="rId8">
                       <a:extLst>
                         <a:ext uri="{28A0092B-C50C-407E-A947-70E740481C1C}">
                           <a14:useLocalDpi xmlns:a14="http://schemas.microsoft.com/office/drawing/2010/main" val="0"/>
@@ -1101,9 +1091,6 @@
     <w:p>
       <w:pPr>
         <w:pStyle w:val="a6"/>
-        <w:rPr>
-          <w:rFonts w:hint="eastAsia"/>
-        </w:rPr>
       </w:pPr>
     </w:p>
     <w:p>
@@ -1139,7 +1126,7 @@
                     <pic:cNvPicPr/>
                   </pic:nvPicPr>
                   <pic:blipFill>
-                    <a:blip r:embed="rId8">
+                    <a:blip r:embed="rId9">
                       <a:extLst>
                         <a:ext uri="{28A0092B-C50C-407E-A947-70E740481C1C}">
                           <a14:useLocalDpi xmlns:a14="http://schemas.microsoft.com/office/drawing/2010/main" val="0"/>
@@ -1249,21 +1236,11 @@
       </w:r>
     </w:p>
     <w:p>
-      <w:pPr>
-        <w:rPr>
-          <w:rFonts w:hint="eastAsia"/>
-        </w:rPr>
-      </w:pPr>
       <w:r>
         <w:t xml:space="preserve">      keepalive_timeout 120;</w:t>
       </w:r>
     </w:p>
     <w:p>
-      <w:pPr>
-        <w:rPr>
-          <w:rFonts w:hint="eastAsia"/>
-        </w:rPr>
-      </w:pPr>
       <w:r>
         <w:t xml:space="preserve">      tcp_nodelay on;</w:t>
       </w:r>
@@ -1333,7 +1310,7 @@
                     <pic:cNvPicPr/>
                   </pic:nvPicPr>
                   <pic:blipFill>
-                    <a:blip r:embed="rId9">
+                    <a:blip r:embed="rId10">
                       <a:extLst>
                         <a:ext uri="{28A0092B-C50C-407E-A947-70E740481C1C}">
                           <a14:useLocalDpi xmlns:a14="http://schemas.microsoft.com/office/drawing/2010/main" val="0"/>
@@ -1371,6 +1348,1329 @@
     <w:p>
       <w:pPr>
         <w:rPr>
+          <w:rStyle w:val="a5"/>
+        </w:rPr>
+      </w:pPr>
+      <w:r>
+        <w:t>减少图片的大小，可以明显的提高性能，而对于已有图片，要想减少图片的大小，只能改变图片的格式，这里推荐的是</w:t>
+      </w:r>
+      <w:r>
+        <w:t xml:space="preserve"> PNG8 </w:t>
+      </w:r>
+      <w:r>
+        <w:t>的格式，它可以在基本保持清晰度的情况下，减少图片的大小。知道这个原理以后，可以用</w:t>
+      </w:r>
+      <w:r>
+        <w:t xml:space="preserve"> Windows </w:t>
+      </w:r>
+      <w:r>
+        <w:t>的画图工具、以及</w:t>
+      </w:r>
+      <w:r>
+        <w:t xml:space="preserve"> PhotoShop </w:t>
+      </w:r>
+      <w:r>
+        <w:t>工具逐个的改变。但是这样做的缺点是单张处理，效率太慢。本文推荐一个在线转换工具</w:t>
+      </w:r>
+      <w:r>
+        <w:t xml:space="preserve"> Smush.it</w:t>
+      </w:r>
+      <w:r>
+        <w:t>，可以批量的进行压缩与转换。它的地址是：</w:t>
+      </w:r>
+      <w:hyperlink r:id="rId11" w:history="1">
+        <w:r>
+          <w:rPr>
+            <w:rStyle w:val="a8"/>
+          </w:rPr>
+          <w:t>www.smushit.com/ysmush.it</w:t>
+        </w:r>
+      </w:hyperlink>
+      <w:r>
+        <w:rPr>
+          <w:rStyle w:val="a5"/>
+        </w:rPr>
+        <w:t>。</w:t>
+      </w:r>
+    </w:p>
+    <w:p>
+      <w:pPr>
+        <w:pStyle w:val="2"/>
+      </w:pPr>
+      <w:r>
+        <w:t>多域名请求</w:t>
+      </w:r>
+    </w:p>
+    <w:p>
+      <w:r>
+        <w:t>有时候，图片数据太多，一些公司的解决方法是将图片数据分到多个域名的服务器上，这在一方面是将服务器的请求压力分到多个硬件服务器上。另一方面，是利用</w:t>
+      </w:r>
+      <w:r>
+        <w:t xml:space="preserve"> </w:t>
+      </w:r>
+      <w:r>
+        <w:t>了浏览器的特性。一般来说，浏览器对于相同域名的图片，最多用</w:t>
+      </w:r>
+      <w:r>
+        <w:t xml:space="preserve"> 2-4 </w:t>
+      </w:r>
+      <w:r>
+        <w:t>个线程并行下载。不同浏览器的并发下载数，都是不同的，并发数如下清单所示。</w:t>
+      </w:r>
+    </w:p>
+    <w:p>
+      <w:pPr>
+        <w:pStyle w:val="3"/>
+        <w:numPr>
+          <w:ilvl w:val="0"/>
+          <w:numId w:val="1"/>
+        </w:numPr>
+      </w:pPr>
+      <w:r>
+        <w:t>各浏览器的并发下载数</w:t>
+      </w:r>
+    </w:p>
+    <w:p>
+      <w:pPr>
+        <w:pStyle w:val="a6"/>
+        <w:widowControl/>
+        <w:numPr>
+          <w:ilvl w:val="0"/>
+          <w:numId w:val="1"/>
+        </w:numPr>
+        <w:tabs>
+          <w:tab w:val="left" w:pos="916"/>
+          <w:tab w:val="left" w:pos="1832"/>
+          <w:tab w:val="left" w:pos="2748"/>
+          <w:tab w:val="left" w:pos="3664"/>
+          <w:tab w:val="left" w:pos="4580"/>
+          <w:tab w:val="left" w:pos="5496"/>
+          <w:tab w:val="left" w:pos="6412"/>
+          <w:tab w:val="left" w:pos="7328"/>
+          <w:tab w:val="left" w:pos="8244"/>
+          <w:tab w:val="left" w:pos="9160"/>
+          <w:tab w:val="left" w:pos="10076"/>
+          <w:tab w:val="left" w:pos="10992"/>
+          <w:tab w:val="left" w:pos="11908"/>
+          <w:tab w:val="left" w:pos="12824"/>
+          <w:tab w:val="left" w:pos="13740"/>
+          <w:tab w:val="left" w:pos="14656"/>
+        </w:tabs>
+        <w:ind w:firstLineChars="0"/>
+        <w:jc w:val="left"/>
+        <w:rPr>
+          <w:rFonts w:ascii="宋体" w:eastAsia="宋体" w:hAnsi="宋体" w:cs="宋体"/>
+          <w:kern w:val="0"/>
+          <w:sz w:val="24"/>
+          <w:szCs w:val="24"/>
+        </w:rPr>
+      </w:pPr>
+      <w:r>
+        <w:rPr>
+          <w:rFonts w:ascii="宋体" w:eastAsia="宋体" w:hAnsi="宋体" w:cs="宋体"/>
+          <w:kern w:val="0"/>
+          <w:sz w:val="24"/>
+          <w:szCs w:val="24"/>
+        </w:rPr>
+        <w:t xml:space="preserve">Browsers                  HTTP/1.1   HTTP/1.0 </w:t>
+      </w:r>
+    </w:p>
+    <w:p>
+      <w:pPr>
+        <w:pStyle w:val="a6"/>
+        <w:widowControl/>
+        <w:numPr>
+          <w:ilvl w:val="0"/>
+          <w:numId w:val="1"/>
+        </w:numPr>
+        <w:tabs>
+          <w:tab w:val="left" w:pos="916"/>
+          <w:tab w:val="left" w:pos="1832"/>
+          <w:tab w:val="left" w:pos="2748"/>
+          <w:tab w:val="left" w:pos="3664"/>
+          <w:tab w:val="left" w:pos="4580"/>
+          <w:tab w:val="left" w:pos="5496"/>
+          <w:tab w:val="left" w:pos="6412"/>
+          <w:tab w:val="left" w:pos="7328"/>
+          <w:tab w:val="left" w:pos="8244"/>
+          <w:tab w:val="left" w:pos="9160"/>
+          <w:tab w:val="left" w:pos="10076"/>
+          <w:tab w:val="left" w:pos="10992"/>
+          <w:tab w:val="left" w:pos="11908"/>
+          <w:tab w:val="left" w:pos="12824"/>
+          <w:tab w:val="left" w:pos="13740"/>
+          <w:tab w:val="left" w:pos="14656"/>
+        </w:tabs>
+        <w:ind w:firstLineChars="0"/>
+        <w:jc w:val="left"/>
+        <w:rPr>
+          <w:rFonts w:ascii="宋体" w:eastAsia="宋体" w:hAnsi="宋体" w:cs="宋体"/>
+          <w:kern w:val="0"/>
+          <w:sz w:val="24"/>
+          <w:szCs w:val="24"/>
+        </w:rPr>
+      </w:pPr>
+      <w:r>
+        <w:rPr>
+          <w:rFonts w:ascii="宋体" w:eastAsia="宋体" w:hAnsi="宋体" w:cs="宋体"/>
+          <w:kern w:val="0"/>
+          <w:sz w:val="24"/>
+          <w:szCs w:val="24"/>
+        </w:rPr>
+        <w:t xml:space="preserve"> IE6,7                      2           4 </w:t>
+      </w:r>
+    </w:p>
+    <w:p>
+      <w:pPr>
+        <w:pStyle w:val="a6"/>
+        <w:widowControl/>
+        <w:numPr>
+          <w:ilvl w:val="0"/>
+          <w:numId w:val="1"/>
+        </w:numPr>
+        <w:tabs>
+          <w:tab w:val="left" w:pos="916"/>
+          <w:tab w:val="left" w:pos="1832"/>
+          <w:tab w:val="left" w:pos="2748"/>
+          <w:tab w:val="left" w:pos="3664"/>
+          <w:tab w:val="left" w:pos="4580"/>
+          <w:tab w:val="left" w:pos="5496"/>
+          <w:tab w:val="left" w:pos="6412"/>
+          <w:tab w:val="left" w:pos="7328"/>
+          <w:tab w:val="left" w:pos="8244"/>
+          <w:tab w:val="left" w:pos="9160"/>
+          <w:tab w:val="left" w:pos="10076"/>
+          <w:tab w:val="left" w:pos="10992"/>
+          <w:tab w:val="left" w:pos="11908"/>
+          <w:tab w:val="left" w:pos="12824"/>
+          <w:tab w:val="left" w:pos="13740"/>
+          <w:tab w:val="left" w:pos="14656"/>
+        </w:tabs>
+        <w:ind w:firstLineChars="0"/>
+        <w:jc w:val="left"/>
+        <w:rPr>
+          <w:rFonts w:ascii="宋体" w:eastAsia="宋体" w:hAnsi="宋体" w:cs="宋体"/>
+          <w:kern w:val="0"/>
+          <w:sz w:val="24"/>
+          <w:szCs w:val="24"/>
+        </w:rPr>
+      </w:pPr>
+      <w:r>
+        <w:rPr>
+          <w:rFonts w:ascii="宋体" w:eastAsia="宋体" w:hAnsi="宋体" w:cs="宋体"/>
+          <w:kern w:val="0"/>
+          <w:sz w:val="24"/>
+          <w:szCs w:val="24"/>
+        </w:rPr>
+        <w:lastRenderedPageBreak/>
+        <w:t xml:space="preserve"> IE8                        6           6 </w:t>
+      </w:r>
+    </w:p>
+    <w:p>
+      <w:pPr>
+        <w:pStyle w:val="a6"/>
+        <w:widowControl/>
+        <w:numPr>
+          <w:ilvl w:val="0"/>
+          <w:numId w:val="1"/>
+        </w:numPr>
+        <w:tabs>
+          <w:tab w:val="left" w:pos="916"/>
+          <w:tab w:val="left" w:pos="1832"/>
+          <w:tab w:val="left" w:pos="2748"/>
+          <w:tab w:val="left" w:pos="3664"/>
+          <w:tab w:val="left" w:pos="4580"/>
+          <w:tab w:val="left" w:pos="5496"/>
+          <w:tab w:val="left" w:pos="6412"/>
+          <w:tab w:val="left" w:pos="7328"/>
+          <w:tab w:val="left" w:pos="8244"/>
+          <w:tab w:val="left" w:pos="9160"/>
+          <w:tab w:val="left" w:pos="10076"/>
+          <w:tab w:val="left" w:pos="10992"/>
+          <w:tab w:val="left" w:pos="11908"/>
+          <w:tab w:val="left" w:pos="12824"/>
+          <w:tab w:val="left" w:pos="13740"/>
+          <w:tab w:val="left" w:pos="14656"/>
+        </w:tabs>
+        <w:ind w:firstLineChars="0"/>
+        <w:jc w:val="left"/>
+        <w:rPr>
+          <w:rFonts w:ascii="宋体" w:eastAsia="宋体" w:hAnsi="宋体" w:cs="宋体"/>
+          <w:kern w:val="0"/>
+          <w:sz w:val="24"/>
+          <w:szCs w:val="24"/>
+        </w:rPr>
+      </w:pPr>
+      <w:r>
+        <w:rPr>
+          <w:rFonts w:ascii="宋体" w:eastAsia="宋体" w:hAnsi="宋体" w:cs="宋体"/>
+          <w:kern w:val="0"/>
+          <w:sz w:val="24"/>
+          <w:szCs w:val="24"/>
+        </w:rPr>
+        <w:t xml:space="preserve"> FireFox 2                  2           8 </w:t>
+      </w:r>
+    </w:p>
+    <w:p>
+      <w:pPr>
+        <w:pStyle w:val="a6"/>
+        <w:widowControl/>
+        <w:numPr>
+          <w:ilvl w:val="0"/>
+          <w:numId w:val="1"/>
+        </w:numPr>
+        <w:tabs>
+          <w:tab w:val="left" w:pos="916"/>
+          <w:tab w:val="left" w:pos="1832"/>
+          <w:tab w:val="left" w:pos="2748"/>
+          <w:tab w:val="left" w:pos="3664"/>
+          <w:tab w:val="left" w:pos="4580"/>
+          <w:tab w:val="left" w:pos="5496"/>
+          <w:tab w:val="left" w:pos="6412"/>
+          <w:tab w:val="left" w:pos="7328"/>
+          <w:tab w:val="left" w:pos="8244"/>
+          <w:tab w:val="left" w:pos="9160"/>
+          <w:tab w:val="left" w:pos="10076"/>
+          <w:tab w:val="left" w:pos="10992"/>
+          <w:tab w:val="left" w:pos="11908"/>
+          <w:tab w:val="left" w:pos="12824"/>
+          <w:tab w:val="left" w:pos="13740"/>
+          <w:tab w:val="left" w:pos="14656"/>
+        </w:tabs>
+        <w:ind w:firstLineChars="0"/>
+        <w:jc w:val="left"/>
+        <w:rPr>
+          <w:rFonts w:ascii="宋体" w:eastAsia="宋体" w:hAnsi="宋体" w:cs="宋体"/>
+          <w:kern w:val="0"/>
+          <w:sz w:val="24"/>
+          <w:szCs w:val="24"/>
+        </w:rPr>
+      </w:pPr>
+      <w:r>
+        <w:rPr>
+          <w:rFonts w:ascii="宋体" w:eastAsia="宋体" w:hAnsi="宋体" w:cs="宋体"/>
+          <w:kern w:val="0"/>
+          <w:sz w:val="24"/>
+          <w:szCs w:val="24"/>
+        </w:rPr>
+        <w:t xml:space="preserve"> FireFox 3                  6           6 </w:t>
+      </w:r>
+    </w:p>
+    <w:p>
+      <w:pPr>
+        <w:pStyle w:val="a6"/>
+        <w:widowControl/>
+        <w:numPr>
+          <w:ilvl w:val="0"/>
+          <w:numId w:val="1"/>
+        </w:numPr>
+        <w:tabs>
+          <w:tab w:val="left" w:pos="916"/>
+          <w:tab w:val="left" w:pos="1832"/>
+          <w:tab w:val="left" w:pos="2748"/>
+          <w:tab w:val="left" w:pos="3664"/>
+          <w:tab w:val="left" w:pos="4580"/>
+          <w:tab w:val="left" w:pos="5496"/>
+          <w:tab w:val="left" w:pos="6412"/>
+          <w:tab w:val="left" w:pos="7328"/>
+          <w:tab w:val="left" w:pos="8244"/>
+          <w:tab w:val="left" w:pos="9160"/>
+          <w:tab w:val="left" w:pos="10076"/>
+          <w:tab w:val="left" w:pos="10992"/>
+          <w:tab w:val="left" w:pos="11908"/>
+          <w:tab w:val="left" w:pos="12824"/>
+          <w:tab w:val="left" w:pos="13740"/>
+          <w:tab w:val="left" w:pos="14656"/>
+        </w:tabs>
+        <w:ind w:firstLineChars="0"/>
+        <w:jc w:val="left"/>
+        <w:rPr>
+          <w:rFonts w:ascii="宋体" w:eastAsia="宋体" w:hAnsi="宋体" w:cs="宋体"/>
+          <w:kern w:val="0"/>
+          <w:sz w:val="24"/>
+          <w:szCs w:val="24"/>
+        </w:rPr>
+      </w:pPr>
+      <w:r>
+        <w:rPr>
+          <w:rFonts w:ascii="宋体" w:eastAsia="宋体" w:hAnsi="宋体" w:cs="宋体"/>
+          <w:kern w:val="0"/>
+          <w:sz w:val="24"/>
+          <w:szCs w:val="24"/>
+        </w:rPr>
+        <w:t xml:space="preserve"> Safari 3,4                 4           4 </w:t>
+      </w:r>
+    </w:p>
+    <w:p>
+      <w:pPr>
+        <w:pStyle w:val="a6"/>
+        <w:widowControl/>
+        <w:numPr>
+          <w:ilvl w:val="0"/>
+          <w:numId w:val="1"/>
+        </w:numPr>
+        <w:tabs>
+          <w:tab w:val="left" w:pos="916"/>
+          <w:tab w:val="left" w:pos="1832"/>
+          <w:tab w:val="left" w:pos="2748"/>
+          <w:tab w:val="left" w:pos="3664"/>
+          <w:tab w:val="left" w:pos="4580"/>
+          <w:tab w:val="left" w:pos="5496"/>
+          <w:tab w:val="left" w:pos="6412"/>
+          <w:tab w:val="left" w:pos="7328"/>
+          <w:tab w:val="left" w:pos="8244"/>
+          <w:tab w:val="left" w:pos="9160"/>
+          <w:tab w:val="left" w:pos="10076"/>
+          <w:tab w:val="left" w:pos="10992"/>
+          <w:tab w:val="left" w:pos="11908"/>
+          <w:tab w:val="left" w:pos="12824"/>
+          <w:tab w:val="left" w:pos="13740"/>
+          <w:tab w:val="left" w:pos="14656"/>
+        </w:tabs>
+        <w:ind w:firstLineChars="0"/>
+        <w:jc w:val="left"/>
+        <w:rPr>
+          <w:rFonts w:ascii="宋体" w:eastAsia="宋体" w:hAnsi="宋体" w:cs="宋体"/>
+          <w:kern w:val="0"/>
+          <w:sz w:val="24"/>
+          <w:szCs w:val="24"/>
+        </w:rPr>
+      </w:pPr>
+      <w:r>
+        <w:rPr>
+          <w:rFonts w:ascii="宋体" w:eastAsia="宋体" w:hAnsi="宋体" w:cs="宋体"/>
+          <w:kern w:val="0"/>
+          <w:sz w:val="24"/>
+          <w:szCs w:val="24"/>
+        </w:rPr>
+        <w:t xml:space="preserve"> Chrome 1,2                 6           ? </w:t>
+      </w:r>
+    </w:p>
+    <w:p>
+      <w:pPr>
+        <w:pStyle w:val="a6"/>
+        <w:widowControl/>
+        <w:numPr>
+          <w:ilvl w:val="0"/>
+          <w:numId w:val="1"/>
+        </w:numPr>
+        <w:tabs>
+          <w:tab w:val="left" w:pos="916"/>
+          <w:tab w:val="left" w:pos="1832"/>
+          <w:tab w:val="left" w:pos="2748"/>
+          <w:tab w:val="left" w:pos="3664"/>
+          <w:tab w:val="left" w:pos="4580"/>
+          <w:tab w:val="left" w:pos="5496"/>
+          <w:tab w:val="left" w:pos="6412"/>
+          <w:tab w:val="left" w:pos="7328"/>
+          <w:tab w:val="left" w:pos="8244"/>
+          <w:tab w:val="left" w:pos="9160"/>
+          <w:tab w:val="left" w:pos="10076"/>
+          <w:tab w:val="left" w:pos="10992"/>
+          <w:tab w:val="left" w:pos="11908"/>
+          <w:tab w:val="left" w:pos="12824"/>
+          <w:tab w:val="left" w:pos="13740"/>
+          <w:tab w:val="left" w:pos="14656"/>
+        </w:tabs>
+        <w:ind w:firstLineChars="0"/>
+        <w:jc w:val="left"/>
+        <w:rPr>
+          <w:rFonts w:ascii="宋体" w:eastAsia="宋体" w:hAnsi="宋体" w:cs="宋体"/>
+          <w:kern w:val="0"/>
+          <w:sz w:val="24"/>
+          <w:szCs w:val="24"/>
+        </w:rPr>
+      </w:pPr>
+      <w:r>
+        <w:rPr>
+          <w:rFonts w:ascii="宋体" w:eastAsia="宋体" w:hAnsi="宋体" w:cs="宋体"/>
+          <w:kern w:val="0"/>
+          <w:sz w:val="24"/>
+          <w:szCs w:val="24"/>
+        </w:rPr>
+        <w:t xml:space="preserve"> Chrome 3                   4           4 </w:t>
+      </w:r>
+    </w:p>
+    <w:p>
+      <w:pPr>
+        <w:pStyle w:val="a6"/>
+        <w:widowControl/>
+        <w:numPr>
+          <w:ilvl w:val="0"/>
+          <w:numId w:val="1"/>
+        </w:numPr>
+        <w:tabs>
+          <w:tab w:val="left" w:pos="916"/>
+          <w:tab w:val="left" w:pos="1832"/>
+          <w:tab w:val="left" w:pos="2748"/>
+          <w:tab w:val="left" w:pos="3664"/>
+          <w:tab w:val="left" w:pos="4580"/>
+          <w:tab w:val="left" w:pos="5496"/>
+          <w:tab w:val="left" w:pos="6412"/>
+          <w:tab w:val="left" w:pos="7328"/>
+          <w:tab w:val="left" w:pos="8244"/>
+          <w:tab w:val="left" w:pos="9160"/>
+          <w:tab w:val="left" w:pos="10076"/>
+          <w:tab w:val="left" w:pos="10992"/>
+          <w:tab w:val="left" w:pos="11908"/>
+          <w:tab w:val="left" w:pos="12824"/>
+          <w:tab w:val="left" w:pos="13740"/>
+          <w:tab w:val="left" w:pos="14656"/>
+        </w:tabs>
+        <w:ind w:firstLineChars="0"/>
+        <w:jc w:val="left"/>
+        <w:rPr>
+          <w:rFonts w:ascii="宋体" w:eastAsia="宋体" w:hAnsi="宋体" w:cs="宋体"/>
+          <w:kern w:val="0"/>
+          <w:sz w:val="24"/>
+          <w:szCs w:val="24"/>
+        </w:rPr>
+      </w:pPr>
+      <w:r>
+        <w:rPr>
+          <w:rFonts w:ascii="宋体" w:eastAsia="宋体" w:hAnsi="宋体" w:cs="宋体"/>
+          <w:kern w:val="0"/>
+          <w:sz w:val="24"/>
+          <w:szCs w:val="24"/>
+        </w:rPr>
+        <w:t xml:space="preserve"> Opera 9.63,10.00alpha      4           4</w:t>
+      </w:r>
+    </w:p>
+    <w:p>
+      <w:pPr>
+        <w:rPr>
+          <w:rFonts w:hint="eastAsia"/>
+        </w:rPr>
+      </w:pPr>
+    </w:p>
+    <w:p>
+      <w:r>
+        <w:t>而相同域名的其他图片，则要等到其他图片下载完后才会开始下载。</w:t>
+      </w:r>
+      <w:r>
+        <w:t xml:space="preserve"> </w:t>
+      </w:r>
+      <w:r>
+        <w:t>这里我做了一个测试，选择了多个相同域名的图片在同一网页上。代码如清单</w:t>
+      </w:r>
+      <w:r>
+        <w:t xml:space="preserve"> 5 </w:t>
+      </w:r>
+      <w:r>
+        <w:t>所示。</w:t>
+      </w:r>
+    </w:p>
+    <w:p>
+      <w:pPr>
+        <w:pStyle w:val="a6"/>
+      </w:pPr>
+      <w:r>
+        <w:t xml:space="preserve">&lt;html&gt; </w:t>
+      </w:r>
+    </w:p>
+    <w:p>
+      <w:pPr>
+        <w:pStyle w:val="a6"/>
+      </w:pPr>
+      <w:r>
+        <w:t xml:space="preserve"> &lt;body&gt; </w:t>
+      </w:r>
+    </w:p>
+    <w:p>
+      <w:pPr>
+        <w:pStyle w:val="a6"/>
+      </w:pPr>
+      <w:r>
+        <w:t xml:space="preserve"> &lt;img src="http://img1.gtimg.com/news/pics/hv1/123/231/804/52339128.jpg"&gt;&lt;br&gt; </w:t>
+      </w:r>
+    </w:p>
+    <w:p>
+      <w:pPr>
+        <w:pStyle w:val="a6"/>
+      </w:pPr>
+      <w:r>
+        <w:t xml:space="preserve"> &lt;img src="http://img1.gtimg.com/news/pics/hv1/87/235/804/52340112.jpg"&gt;&lt;br&gt; </w:t>
+      </w:r>
+    </w:p>
+    <w:p>
+      <w:pPr>
+        <w:pStyle w:val="a6"/>
+      </w:pPr>
+      <w:r>
+        <w:t xml:space="preserve"> &lt;img src="http://img1.gtimg.com/finance/pics/hv1/41/119/804/52310486.jpg"&gt;&lt;br&gt; </w:t>
+      </w:r>
+    </w:p>
+    <w:p>
+      <w:pPr>
+        <w:pStyle w:val="a6"/>
+      </w:pPr>
+      <w:r>
+        <w:t xml:space="preserve"> &lt;img src="http://img1.gtimg.com/sports/pics/hv1/246/198/804/52330836.jpg"&gt;&lt;br&gt; </w:t>
+      </w:r>
+    </w:p>
+    <w:p>
+      <w:pPr>
+        <w:pStyle w:val="a6"/>
+      </w:pPr>
+      <w:r>
+        <w:t xml:space="preserve"> &lt;img src="http://img1.gtimg.com/ent/pics/hv1/101/54/805/52358996.jpg"&gt;&lt;br&gt; </w:t>
+      </w:r>
+    </w:p>
+    <w:p>
+      <w:pPr>
+        <w:pStyle w:val="a6"/>
+      </w:pPr>
+      <w:r>
+        <w:t xml:space="preserve"> &lt;img src="http://img1.gtimg.com/blog/pics/hv1/169/226/804/52337899.jpg"&gt; </w:t>
+      </w:r>
+    </w:p>
+    <w:p>
+      <w:pPr>
+        <w:pStyle w:val="a6"/>
+      </w:pPr>
+      <w:r>
+        <w:t xml:space="preserve"> &lt;/body&gt; </w:t>
+      </w:r>
+    </w:p>
+    <w:p>
+      <w:pPr>
+        <w:pStyle w:val="a6"/>
+      </w:pPr>
+      <w:r>
+        <w:t xml:space="preserve"> &lt;/html&gt;</w:t>
+      </w:r>
+    </w:p>
+    <w:p>
+      <w:pPr>
+        <w:pStyle w:val="a6"/>
+      </w:pPr>
+      <w:r>
+        <w:t>接下来，使用</w:t>
+      </w:r>
+      <w:r>
+        <w:t xml:space="preserve"> FireFox </w:t>
+      </w:r>
+      <w:r>
+        <w:t>的</w:t>
+      </w:r>
+      <w:r>
+        <w:t xml:space="preserve"> Firebug </w:t>
+      </w:r>
+      <w:r>
+        <w:t>插件监控网络。结果如下图所示。</w:t>
+      </w:r>
+    </w:p>
+    <w:p>
+      <w:pPr>
+        <w:pStyle w:val="a6"/>
+        <w:rPr>
+          <w:rFonts w:hint="eastAsia"/>
+        </w:rPr>
+      </w:pPr>
+      <w:r>
+        <w:rPr>
+          <w:rFonts w:hint="eastAsia"/>
+        </w:rPr>
+        <w:t>单域名</w:t>
+      </w:r>
+      <w:r>
+        <w:t>多图片的效果</w:t>
+      </w:r>
+    </w:p>
+    <w:p>
+      <w:pPr>
+        <w:pStyle w:val="a6"/>
+      </w:pPr>
+      <w:r>
+        <w:rPr>
+          <w:rFonts w:hint="eastAsia"/>
+          <w:noProof/>
+        </w:rPr>
+        <w:drawing>
+          <wp:inline distT="0" distB="0" distL="0" distR="0">
+            <wp:extent cx="5267325" cy="895350"/>
+            <wp:effectExtent l="0" t="0" r="9525" b="0"/>
+            <wp:docPr id="7" name="图片 7"/>
+            <wp:cNvGraphicFramePr>
+              <a:graphicFrameLocks xmlns:a="http://schemas.openxmlformats.org/drawingml/2006/main" noChangeAspect="1"/>
+            </wp:cNvGraphicFramePr>
+            <a:graphic xmlns:a="http://schemas.openxmlformats.org/drawingml/2006/main">
+              <a:graphicData uri="http://schemas.openxmlformats.org/drawingml/2006/picture">
+                <pic:pic xmlns:pic="http://schemas.openxmlformats.org/drawingml/2006/picture">
+                  <pic:nvPicPr>
+                    <pic:cNvPr id="7" name="image013.jpg"/>
+                    <pic:cNvPicPr/>
+                  </pic:nvPicPr>
+                  <pic:blipFill>
+                    <a:blip r:embed="rId12">
+                      <a:extLst>
+                        <a:ext uri="{28A0092B-C50C-407E-A947-70E740481C1C}">
+                          <a14:useLocalDpi xmlns:a14="http://schemas.microsoft.com/office/drawing/2010/main" val="0"/>
+                        </a:ext>
+                      </a:extLst>
+                    </a:blip>
+                    <a:stretch>
+                      <a:fillRect/>
+                    </a:stretch>
+                  </pic:blipFill>
+                  <pic:spPr>
+                    <a:xfrm>
+                      <a:off x="0" y="0"/>
+                      <a:ext cx="5267325" cy="895350"/>
+                    </a:xfrm>
+                    <a:prstGeom prst="rect">
+                      <a:avLst/>
+                    </a:prstGeom>
+                  </pic:spPr>
+                </pic:pic>
+              </a:graphicData>
+            </a:graphic>
+          </wp:inline>
+        </w:drawing>
+      </w:r>
+    </w:p>
+    <w:p>
+      <w:pPr>
+        <w:pStyle w:val="a6"/>
+      </w:pPr>
+      <w:r>
+        <w:t>可以看到，相同域名的多张图片，它们下载的起始点是存在延迟的。它们并不是并行下载。当我们将其中的</w:t>
+      </w:r>
+      <w:r>
+        <w:t xml:space="preserve"> 3 </w:t>
+      </w:r>
+      <w:r>
+        <w:t>张图片换成别的域名图片。如清单</w:t>
+      </w:r>
+      <w:r>
+        <w:t xml:space="preserve"> 6 </w:t>
+      </w:r>
+      <w:r>
+        <w:t>所示。</w:t>
+      </w:r>
+    </w:p>
+    <w:p>
+      <w:pPr>
+        <w:pStyle w:val="a6"/>
+      </w:pPr>
+      <w:r>
+        <w:t xml:space="preserve">&lt;html&gt; </w:t>
+      </w:r>
+    </w:p>
+    <w:p>
+      <w:pPr>
+        <w:pStyle w:val="a6"/>
+      </w:pPr>
+      <w:r>
+        <w:t xml:space="preserve"> &lt;body&gt; </w:t>
+      </w:r>
+    </w:p>
+    <w:p>
+      <w:pPr>
+        <w:pStyle w:val="a6"/>
+      </w:pPr>
+      <w:r>
+        <w:t xml:space="preserve"> &lt;img src="http://img1.gtimg.com/news/pics/hv1/123/231/804/52339128.jpg"&gt;&lt;br&gt; </w:t>
+      </w:r>
+    </w:p>
+    <w:p>
+      <w:pPr>
+        <w:pStyle w:val="a6"/>
+      </w:pPr>
+      <w:r>
+        <w:t xml:space="preserve"> &lt;img src="http://img1.gtimg.com/news/pics/hv1/87/235/804/52340112.jpg"&gt;&lt;br&gt; </w:t>
+      </w:r>
+    </w:p>
+    <w:p>
+      <w:pPr>
+        <w:pStyle w:val="a6"/>
+      </w:pPr>
+      <w:r>
+        <w:t xml:space="preserve"> &lt;img src="http://img1.gtimg.com/finance/pics/hv1/41/119/804/52310486.jpg"&gt;&lt;br&gt; </w:t>
+      </w:r>
+    </w:p>
+    <w:p>
+      <w:pPr>
+        <w:pStyle w:val="a6"/>
+      </w:pPr>
+      <w:r>
+        <w:t xml:space="preserve"> &lt;img src="http://i0.itc.cn/20110624/64a_2ee7d710_2ec6_b38d_b678_dc3af28392be_1.jpg"&gt;&lt;br&gt; </w:t>
+      </w:r>
+    </w:p>
+    <w:p>
+      <w:pPr>
+        <w:pStyle w:val="a6"/>
+      </w:pPr>
+      <w:r>
+        <w:t xml:space="preserve"> &lt;img src="http://i0.itc.cn/20110624/3b0_643eaea5_1233_b543_82b7_9c7273c7f97c_1.jpg"&gt;&lt;br&gt; </w:t>
+      </w:r>
+    </w:p>
+    <w:p>
+      <w:pPr>
+        <w:pStyle w:val="a6"/>
+      </w:pPr>
+      <w:r>
+        <w:t xml:space="preserve"> &lt;img src="http://i0.itc.cn/20110623/962_fa6e8a78_625a_1234_147f_3a627fe17033_1.jpg"&gt; </w:t>
+      </w:r>
+    </w:p>
+    <w:p>
+      <w:pPr>
+        <w:pStyle w:val="a6"/>
+      </w:pPr>
+      <w:r>
+        <w:t xml:space="preserve"> &lt;/body&gt; </w:t>
+      </w:r>
+    </w:p>
+    <w:p>
+      <w:pPr>
+        <w:pStyle w:val="a6"/>
+      </w:pPr>
+      <w:r>
+        <w:t xml:space="preserve"> &lt;/html&gt;</w:t>
+      </w:r>
+    </w:p>
+    <w:p>
+      <w:pPr>
+        <w:pStyle w:val="a6"/>
+      </w:pPr>
+      <w:r>
+        <w:t>再次查看网络监控，可以看到，这些图片是并行下载的。</w:t>
+      </w:r>
+    </w:p>
+    <w:p>
+      <w:pPr>
+        <w:pStyle w:val="a6"/>
+      </w:pPr>
+      <w:r>
+        <w:rPr>
+          <w:rFonts w:hint="eastAsia"/>
+          <w:noProof/>
+        </w:rPr>
+        <w:lastRenderedPageBreak/>
+        <w:drawing>
+          <wp:inline distT="0" distB="0" distL="0" distR="0">
+            <wp:extent cx="5267325" cy="847725"/>
+            <wp:effectExtent l="0" t="0" r="9525" b="9525"/>
+            <wp:docPr id="8" name="图片 8"/>
+            <wp:cNvGraphicFramePr>
+              <a:graphicFrameLocks xmlns:a="http://schemas.openxmlformats.org/drawingml/2006/main" noChangeAspect="1"/>
+            </wp:cNvGraphicFramePr>
+            <a:graphic xmlns:a="http://schemas.openxmlformats.org/drawingml/2006/main">
+              <a:graphicData uri="http://schemas.openxmlformats.org/drawingml/2006/picture">
+                <pic:pic xmlns:pic="http://schemas.openxmlformats.org/drawingml/2006/picture">
+                  <pic:nvPicPr>
+                    <pic:cNvPr id="8" name="image015.jpg"/>
+                    <pic:cNvPicPr/>
+                  </pic:nvPicPr>
+                  <pic:blipFill>
+                    <a:blip r:embed="rId13">
+                      <a:extLst>
+                        <a:ext uri="{28A0092B-C50C-407E-A947-70E740481C1C}">
+                          <a14:useLocalDpi xmlns:a14="http://schemas.microsoft.com/office/drawing/2010/main" val="0"/>
+                        </a:ext>
+                      </a:extLst>
+                    </a:blip>
+                    <a:stretch>
+                      <a:fillRect/>
+                    </a:stretch>
+                  </pic:blipFill>
+                  <pic:spPr>
+                    <a:xfrm>
+                      <a:off x="0" y="0"/>
+                      <a:ext cx="5267325" cy="847725"/>
+                    </a:xfrm>
+                    <a:prstGeom prst="rect">
+                      <a:avLst/>
+                    </a:prstGeom>
+                  </pic:spPr>
+                </pic:pic>
+              </a:graphicData>
+            </a:graphic>
+          </wp:inline>
+        </w:drawing>
+      </w:r>
+    </w:p>
+    <w:p>
+      <w:pPr>
+        <w:pStyle w:val="a6"/>
+      </w:pPr>
+      <w:r>
+        <w:t>多域名的下载固然很好，但是太多域名并不太好，一般在</w:t>
+      </w:r>
+      <w:r>
+        <w:t xml:space="preserve"> 2-3 </w:t>
+      </w:r>
+      <w:r>
+        <w:t>个域名下载就差不多。</w:t>
+      </w:r>
+    </w:p>
+    <w:p>
+      <w:pPr>
+        <w:pStyle w:val="2"/>
+      </w:pPr>
+      <w:r>
+        <w:t>懒加载与预加载</w:t>
+      </w:r>
+    </w:p>
+    <w:p>
+      <w:pPr>
+        <w:pStyle w:val="a7"/>
+      </w:pPr>
+      <w:r>
+        <w:t>预加载和懒加载，是一种改善用户体验的策略，它实际上并不能提高程序性能，但是却可以明显改善用户体验或减轻服务器压力。</w:t>
+      </w:r>
+    </w:p>
+    <w:p>
+      <w:pPr>
+        <w:pStyle w:val="a7"/>
+      </w:pPr>
+      <w:r>
+        <w:t>预加载原理是在用户查看一张图片时，就将下一张图片先下载到本地，而当用户真正访问下一张图片时，由于本地缓存的原因，无需从服务器端下载，从而达到提高用户体验的目的。为了实现预加载，我们可以实现如下的一个函数。</w:t>
+      </w:r>
+    </w:p>
+    <w:p>
+      <w:pPr>
+        <w:pStyle w:val="a6"/>
+      </w:pPr>
+      <w:r>
+        <w:t xml:space="preserve">function  preload(callback) {  </w:t>
+      </w:r>
+    </w:p>
+    <w:p>
+      <w:pPr>
+        <w:pStyle w:val="a6"/>
+      </w:pPr>
+      <w:r>
+        <w:t xml:space="preserve"> var imageObj = new Image(); </w:t>
+      </w:r>
+    </w:p>
+    <w:p>
+      <w:pPr>
+        <w:pStyle w:val="a6"/>
+      </w:pPr>
+      <w:r>
+        <w:t xml:space="preserve"> images = new Array(); </w:t>
+      </w:r>
+    </w:p>
+    <w:p>
+      <w:pPr>
+        <w:pStyle w:val="a6"/>
+      </w:pPr>
+      <w:r>
+        <w:t xml:space="preserve"> images[0]="pre_image1.jpg"; </w:t>
+      </w:r>
+    </w:p>
+    <w:p>
+      <w:pPr>
+        <w:pStyle w:val="a6"/>
+      </w:pPr>
+      <w:r>
+        <w:t xml:space="preserve"> images[1]=" pre_image2.jpg"; </w:t>
+      </w:r>
+    </w:p>
+    <w:p>
+      <w:pPr>
+        <w:pStyle w:val="a6"/>
+      </w:pPr>
+      <w:r>
+        <w:t xml:space="preserve"> images[2]=" pre_image3.jpg"; </w:t>
+      </w:r>
+    </w:p>
+    <w:p>
+      <w:pPr>
+        <w:pStyle w:val="a6"/>
+      </w:pPr>
+      <w:r>
+        <w:t xml:space="preserve"> for(var i=0; i&lt;=2; i++) { </w:t>
+      </w:r>
+    </w:p>
+    <w:p>
+      <w:pPr>
+        <w:pStyle w:val="a6"/>
+      </w:pPr>
+      <w:r>
+        <w:t xml:space="preserve">   imageObj.src=images[i]; </w:t>
+      </w:r>
+    </w:p>
+    <w:p>
+      <w:pPr>
+        <w:pStyle w:val="a6"/>
+      </w:pPr>
+      <w:r>
+        <w:t xml:space="preserve">  if (imageObj.complete) { // </w:t>
+      </w:r>
+      <w:r>
+        <w:t>如果图片已经存在于浏览器缓存，直接调用回调函数</w:t>
+      </w:r>
+    </w:p>
+    <w:p>
+      <w:pPr>
+        <w:pStyle w:val="a6"/>
+      </w:pPr>
+      <w:r>
+        <w:t xml:space="preserve">      callback.call(imageObj); </w:t>
+      </w:r>
+    </w:p>
+    <w:p>
+      <w:pPr>
+        <w:pStyle w:val="a6"/>
+      </w:pPr>
+      <w:r>
+        <w:t xml:space="preserve">   } else { </w:t>
+      </w:r>
+    </w:p>
+    <w:p>
+      <w:pPr>
+        <w:pStyle w:val="a6"/>
+      </w:pPr>
+      <w:r>
+        <w:t xml:space="preserve"> imageObj.onload = function () {// </w:t>
+      </w:r>
+      <w:r>
+        <w:t>图片下载完毕时异步调用</w:t>
+      </w:r>
+      <w:r>
+        <w:t xml:space="preserve"> callback </w:t>
+      </w:r>
+      <w:r>
+        <w:t>函数</w:t>
+      </w:r>
+    </w:p>
+    <w:p>
+      <w:pPr>
+        <w:pStyle w:val="a6"/>
+      </w:pPr>
+      <w:r>
+        <w:t xml:space="preserve">        callback.call(imageObj);// </w:t>
+      </w:r>
+      <w:r>
+        <w:t>将回调函数的</w:t>
+      </w:r>
+      <w:r>
+        <w:t xml:space="preserve"> this </w:t>
+      </w:r>
+      <w:r>
+        <w:t>替换为</w:t>
+      </w:r>
+      <w:r>
+        <w:t xml:space="preserve"> Image </w:t>
+      </w:r>
+      <w:r>
+        <w:t>对象</w:t>
+      </w:r>
+    </w:p>
+    <w:p>
+      <w:pPr>
+        <w:pStyle w:val="a6"/>
+      </w:pPr>
+      <w:r>
+        <w:t xml:space="preserve">    }; </w:t>
+      </w:r>
+    </w:p>
+    <w:p>
+      <w:pPr>
+        <w:pStyle w:val="a6"/>
+      </w:pPr>
+      <w:r>
+        <w:t xml:space="preserve"> } </w:t>
+      </w:r>
+    </w:p>
+    <w:p>
+      <w:pPr>
+        <w:pStyle w:val="a6"/>
+      </w:pPr>
+      <w:r>
+        <w:t xml:space="preserve"> } </w:t>
+      </w:r>
+    </w:p>
+    <w:p>
+      <w:pPr>
+        <w:pStyle w:val="a6"/>
+      </w:pPr>
+      <w:r>
+        <w:t xml:space="preserve"> } </w:t>
+      </w:r>
+    </w:p>
+    <w:p>
+      <w:pPr>
+        <w:pStyle w:val="a6"/>
+      </w:pPr>
+    </w:p>
+    <w:p>
+      <w:pPr>
+        <w:pStyle w:val="a6"/>
+      </w:pPr>
+      <w:r>
+        <w:t xml:space="preserve"> function callback() </w:t>
+      </w:r>
+    </w:p>
+    <w:p>
+      <w:pPr>
+        <w:pStyle w:val="a6"/>
+      </w:pPr>
+      <w:r>
+        <w:t xml:space="preserve"> { </w:t>
+      </w:r>
+    </w:p>
+    <w:p>
+      <w:pPr>
+        <w:pStyle w:val="a6"/>
+      </w:pPr>
+      <w:r>
+        <w:t xml:space="preserve">  alert(this.src + “</w:t>
+      </w:r>
+      <w:r>
+        <w:t>已经加载完毕</w:t>
+      </w:r>
+      <w:r>
+        <w:t xml:space="preserve"> , </w:t>
+      </w:r>
+      <w:r>
+        <w:t>可以在这里继续预加载下一组图片</w:t>
+      </w:r>
+      <w:r>
+        <w:t xml:space="preserve">”); </w:t>
+      </w:r>
+    </w:p>
+    <w:p>
+      <w:pPr>
+        <w:pStyle w:val="a6"/>
+      </w:pPr>
+      <w:r>
+        <w:t xml:space="preserve"> }</w:t>
+      </w:r>
+    </w:p>
+    <w:p>
+      <w:pPr>
+        <w:pStyle w:val="a7"/>
+      </w:pPr>
+      <w:r>
+        <w:t>上面的代码，首先定义了 Image 对象，并且声明了需要预加载的图像数组，然后逐一的开始加载（.src=images[i]）。如果已经在缓存里，则不做其他处理；如果不在缓存，监听 onload 事件，它会在图片加载完毕时调用。</w:t>
+      </w:r>
+    </w:p>
+    <w:p>
+      <w:pPr>
+        <w:pStyle w:val="a7"/>
+      </w:pPr>
+      <w:r>
+        <w:lastRenderedPageBreak/>
+        <w:t>而懒加载则是在用户需要的时候再加载。当一个网页中可能同时有上百张图片，而大部分情况下，用户只看其中的一部分，如果同时显示上百张，则浪费了大量带宽资源，因此可以当用户往下拉动滚动条时，才去请求下载被查看的图像，这个原理与 word 的显示策略非常类似。</w:t>
+      </w:r>
+    </w:p>
+    <w:p>
+      <w:pPr>
+        <w:pStyle w:val="a7"/>
+      </w:pPr>
+      <w:r>
+        <w:t xml:space="preserve">在 JavaScript 中，它的基本原理是首先要有一个容器对象，容器里面是 img 元素集合。用隐藏或替换等方法，停止 img 的加载，也就是停止它去下载图像。然后历遍 img 元素，当元素在加载范围内，再进行加载（也就是显示或插入 img 标签）。加载范围一般是容器的视框范围，即浏览者的视觉范围内。当容器滚动或大小改变时，再重新历遍元素判断。如此重复，直到所有元素都加载后就完成。当 然对于开发来讲，选择已有的成熟组件，并不失为一个上策，Lazy Load Plugin for jQuery 是基于 JQuery 的懒加载组件，它有自己的 </w:t>
+      </w:r>
+      <w:hyperlink r:id="rId14" w:history="1">
+        <w:r>
+          <w:rPr>
+            <w:rStyle w:val="a8"/>
+          </w:rPr>
+          <w:t>官方网站</w:t>
+        </w:r>
+      </w:hyperlink>
+      <w:r>
+        <w:t>。这是一个不错的免费插件。可以帮助程序员快速的开发懒加载应用。</w:t>
+      </w:r>
+    </w:p>
+    <w:p>
+      <w:pPr>
+        <w:pStyle w:val="2"/>
+      </w:pPr>
+      <w:r>
+        <w:t>如何加载</w:t>
+      </w:r>
+      <w:r>
+        <w:t>JavaScript</w:t>
+      </w:r>
+    </w:p>
+    <w:p>
+      <w:pPr>
+        <w:pStyle w:val="3"/>
+        <w:rPr>
+          <w:rStyle w:val="a5"/>
+        </w:rPr>
+      </w:pPr>
+      <w:r>
+        <w:rPr>
+          <w:rStyle w:val="a5"/>
+        </w:rPr>
+        <w:t>外部</w:t>
+      </w:r>
+      <w:r>
+        <w:rPr>
+          <w:rStyle w:val="a5"/>
+        </w:rPr>
+        <w:t>JS</w:t>
+      </w:r>
+      <w:r>
+        <w:rPr>
+          <w:rStyle w:val="a5"/>
+        </w:rPr>
+        <w:t>的阻塞下载</w:t>
+      </w:r>
+    </w:p>
+    <w:p>
+      <w:pPr>
+        <w:pStyle w:val="a7"/>
+      </w:pPr>
+      <w:r>
+        <w:t>所有浏览器在下载JS的时候，会阻止一切其他活动，比如其他资源的下载，内容的呈现等等。至到JS下载、解析、执行完毕后才开始继续并行下载其他资源并呈现内容。</w:t>
+      </w:r>
+    </w:p>
+    <w:p>
+      <w:pPr>
+        <w:pStyle w:val="a7"/>
+      </w:pPr>
+      <w:r>
+        <w:rPr>
+          <w:rStyle w:val="a5"/>
+        </w:rPr>
+        <w:t>有人会问</w:t>
+      </w:r>
+      <w:r>
+        <w:t>：为什么JS不能像CSS、image一样并行下载了?这里需要简单介绍一下浏览器构造页面的原理，</w:t>
+      </w:r>
+    </w:p>
+    <w:p>
+      <w:pPr>
+        <w:pStyle w:val="a7"/>
+      </w:pPr>
+      <w:r>
+        <w:t>当浏览器从服务器接收到了HTML文档，并把HTML在内存中转换成DOM树，在转换的过程中如果发现某个节点(node)上引用了CSS或者 IMAGE，就会再发1个request去请求CSS或image,然后继续执行下面的转换，而不需要等待request的返回，当request返回 后，只需要把返回的内容放入到DOM树中对应的位置就OK。但当引用了JS的时候，浏览器发送1个js request就会一直等待该request的返回。因为浏览器需要1个稳定的DOM树结构，而JS中很有可能有代码直接改变了DOM树结构，比如使用 document.write 或 appendChild,甚至是直接使用的location.href进行跳转，浏览器为了防止出现JS修改DOM树，需要重新构建DOM树的情况，所以 就会阻塞其他的下载和呈现.</w:t>
+      </w:r>
+    </w:p>
+    <w:p>
+      <w:pPr>
+        <w:pStyle w:val="a7"/>
+      </w:pPr>
+      <w:r>
+        <w:t>阻塞下载图：下图是访问blogjava首页的时间瀑布图，可以看出来开始的2个image都是并行下载的，而后面的2个JS都是阻塞下载的(1个1个下载)。</w:t>
+      </w:r>
+    </w:p>
+    <w:p>
+      <w:pPr>
+        <w:pStyle w:val="a7"/>
+        <w:rPr>
+          <w:rFonts w:hint="eastAsia"/>
+        </w:rPr>
+      </w:pPr>
+      <w:r>
+        <w:rPr>
+          <w:rFonts w:hint="eastAsia"/>
+          <w:noProof/>
+        </w:rPr>
+        <w:drawing>
+          <wp:inline distT="0" distB="0" distL="0" distR="0">
+            <wp:extent cx="5274310" cy="663575"/>
+            <wp:effectExtent l="0" t="0" r="2540" b="3175"/>
+            <wp:docPr id="9" name="图片 9"/>
+            <wp:cNvGraphicFramePr>
+              <a:graphicFrameLocks xmlns:a="http://schemas.openxmlformats.org/drawingml/2006/main" noChangeAspect="1"/>
+            </wp:cNvGraphicFramePr>
+            <a:graphic xmlns:a="http://schemas.openxmlformats.org/drawingml/2006/main">
+              <a:graphicData uri="http://schemas.openxmlformats.org/drawingml/2006/picture">
+                <pic:pic xmlns:pic="http://schemas.openxmlformats.org/drawingml/2006/picture">
+                  <pic:nvPicPr>
+                    <pic:cNvPr id="9" name="1318570.jpg"/>
+                    <pic:cNvPicPr/>
+                  </pic:nvPicPr>
+                  <pic:blipFill>
+                    <a:blip r:embed="rId15">
+                      <a:extLst>
+                        <a:ext uri="{28A0092B-C50C-407E-A947-70E740481C1C}">
+                          <a14:useLocalDpi xmlns:a14="http://schemas.microsoft.com/office/drawing/2010/main" val="0"/>
+                        </a:ext>
+                      </a:extLst>
+                    </a:blip>
+                    <a:stretch>
+                      <a:fillRect/>
+                    </a:stretch>
+                  </pic:blipFill>
+                  <pic:spPr>
+                    <a:xfrm>
+                      <a:off x="0" y="0"/>
+                      <a:ext cx="5274310" cy="663575"/>
+                    </a:xfrm>
+                    <a:prstGeom prst="rect">
+                      <a:avLst/>
+                    </a:prstGeom>
+                  </pic:spPr>
+                </pic:pic>
+              </a:graphicData>
+            </a:graphic>
+          </wp:inline>
+        </w:drawing>
+      </w:r>
+    </w:p>
+    <w:p>
+      <w:pPr>
+        <w:pStyle w:val="3"/>
+        <w:rPr>
+          <w:rStyle w:val="a5"/>
+        </w:rPr>
+      </w:pPr>
+      <w:r>
+        <w:rPr>
+          <w:rStyle w:val="a5"/>
+        </w:rPr>
+        <w:lastRenderedPageBreak/>
+        <w:t>嵌入</w:t>
+      </w:r>
+      <w:r>
+        <w:rPr>
+          <w:rStyle w:val="a5"/>
+        </w:rPr>
+        <w:t>JS</w:t>
+      </w:r>
+      <w:r>
+        <w:rPr>
+          <w:rStyle w:val="a5"/>
+        </w:rPr>
+        <w:t>的阻塞下载</w:t>
+      </w:r>
+    </w:p>
+    <w:p>
+      <w:r>
+        <w:t>嵌入</w:t>
+      </w:r>
+      <w:r>
+        <w:t>JS</w:t>
+      </w:r>
+      <w:r>
+        <w:t>是指直接写在</w:t>
+      </w:r>
+      <w:r>
+        <w:t>HTML</w:t>
+      </w:r>
+      <w:r>
+        <w:t>文档中的</w:t>
+      </w:r>
+      <w:r>
+        <w:t>JS</w:t>
+      </w:r>
+      <w:r>
+        <w:t>代码。上面说了引用外部的</w:t>
+      </w:r>
+      <w:r>
+        <w:t>JS</w:t>
+      </w:r>
+      <w:r>
+        <w:t>会阻塞其后的资源下载和其后的内容呈现，哪嵌入的</w:t>
+      </w:r>
+      <w:r>
+        <w:t>JS</w:t>
+      </w:r>
+      <w:r>
+        <w:t>又会是怎样阻塞的了，</w:t>
+      </w:r>
+    </w:p>
+    <w:p>
+      <w:pPr>
+        <w:rPr>
           <w:rFonts w:hint="eastAsia"/>
         </w:rPr>
       </w:pPr>
@@ -1382,6 +2682,129 @@
         <w:rPr>
           <w:rFonts w:hint="eastAsia"/>
         </w:rPr>
+      </w:pPr>
+    </w:p>
+    <w:p>
+      <w:pPr>
+        <w:pStyle w:val="a7"/>
+        <w:rPr>
+          <w:rFonts w:hint="eastAsia"/>
+        </w:rPr>
+      </w:pPr>
+    </w:p>
+    <w:p>
+      <w:pPr>
+        <w:pStyle w:val="a6"/>
+        <w:rPr>
+          <w:rFonts w:hint="eastAsia"/>
+        </w:rPr>
+      </w:pPr>
+    </w:p>
+    <w:p>
+      <w:pPr>
+        <w:pStyle w:val="a6"/>
+        <w:rPr>
+          <w:rFonts w:hint="eastAsia"/>
+        </w:rPr>
+      </w:pPr>
+    </w:p>
+    <w:p>
+      <w:pPr>
+        <w:pStyle w:val="a6"/>
+        <w:rPr>
+          <w:rFonts w:hint="eastAsia"/>
+        </w:rPr>
+      </w:pPr>
+      <w:r>
+        <w:rPr>
+          <w:noProof/>
+        </w:rPr>
+        <mc:AlternateContent>
+          <mc:Choice Requires="wps">
+            <w:drawing>
+              <wp:inline distT="0" distB="0" distL="0" distR="0">
+                <wp:extent cx="5264150" cy="5264150"/>
+                <wp:effectExtent l="0" t="0" r="0" b="0"/>
+                <wp:docPr id="5" name="矩形 5" descr="图 7. 单域名多图片的监控效果"/>
+                <wp:cNvGraphicFramePr>
+                  <a:graphicFrameLocks xmlns:a="http://schemas.openxmlformats.org/drawingml/2006/main" noChangeAspect="1"/>
+                </wp:cNvGraphicFramePr>
+                <a:graphic xmlns:a="http://schemas.openxmlformats.org/drawingml/2006/main">
+                  <a:graphicData uri="http://schemas.microsoft.com/office/word/2010/wordprocessingShape">
+                    <wps:wsp>
+                      <wps:cNvSpPr>
+                        <a:spLocks noChangeAspect="1" noChangeArrowheads="1"/>
+                      </wps:cNvSpPr>
+                      <wps:spPr bwMode="auto">
+                        <a:xfrm>
+                          <a:off x="0" y="0"/>
+                          <a:ext cx="5264150" cy="5264150"/>
+                        </a:xfrm>
+                        <a:prstGeom prst="rect">
+                          <a:avLst/>
+                        </a:prstGeom>
+                        <a:noFill/>
+                        <a:ln>
+                          <a:noFill/>
+                        </a:ln>
+                        <a:extLst>
+                          <a:ext uri="{909E8E84-426E-40DD-AFC4-6F175D3DCCD1}">
+                            <a14:hiddenFill xmlns:a14="http://schemas.microsoft.com/office/drawing/2010/main">
+                              <a:solidFill>
+                                <a:srgbClr val="FFFFFF"/>
+                              </a:solidFill>
+                            </a14:hiddenFill>
+                          </a:ext>
+                          <a:ext uri="{91240B29-F687-4F45-9708-019B960494DF}">
+                            <a14:hiddenLine xmlns:a14="http://schemas.microsoft.com/office/drawing/2010/main" w="9525">
+                              <a:solidFill>
+                                <a:srgbClr val="000000"/>
+                              </a:solidFill>
+                              <a:miter lim="800000"/>
+                              <a:headEnd/>
+                              <a:tailEnd/>
+                            </a14:hiddenLine>
+                          </a:ext>
+                        </a:extLst>
+                      </wps:spPr>
+                      <wps:bodyPr rot="0" vert="horz" wrap="square" lIns="91440" tIns="45720" rIns="91440" bIns="45720" anchor="t" anchorCtr="0" upright="1">
+                        <a:noAutofit/>
+                      </wps:bodyPr>
+                    </wps:wsp>
+                  </a:graphicData>
+                </a:graphic>
+              </wp:inline>
+            </w:drawing>
+          </mc:Choice>
+          <mc:Fallback>
+            <w:pict>
+              <v:rect w14:anchorId="708380DB" id="矩形 5" o:spid="_x0000_s1026" alt="图 7. 单域名多图片的监控效果" style="width:414.5pt;height:414.5pt;visibility:visible;mso-wrap-style:square;mso-left-percent:-10001;mso-top-percent:-10001;mso-position-horizontal:absolute;mso-position-horizontal-relative:char;mso-position-vertical:absolute;mso-position-vertical-relative:line;mso-left-percent:-10001;mso-top-percent:-10001;v-text-anchor:top" o:gfxdata="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" filled="f" stroked="f">
+                <o:lock v:ext="edit" aspectratio="t"/>
+                <w10:anchorlock/>
+              </v:rect>
+            </w:pict>
+          </mc:Fallback>
+        </mc:AlternateContent>
+      </w:r>
+    </w:p>
+    <w:p>
+      <w:pPr>
+        <w:pStyle w:val="a6"/>
+        <w:ind w:firstLine="422"/>
+        <w:rPr>
+          <w:rStyle w:val="a5"/>
+          <w:rFonts w:hint="eastAsia"/>
+        </w:rPr>
+      </w:pPr>
+    </w:p>
+    <w:p>
+      <w:pPr>
+        <w:pStyle w:val="a6"/>
+      </w:pPr>
+    </w:p>
+    <w:p>
+      <w:pPr>
+        <w:pStyle w:val="a6"/>
       </w:pPr>
     </w:p>
     <w:sectPr>
@@ -1430,6 +2853,127 @@
     </w:p>
   </w:footnote>
 </w:footnotes>
+</file>
+
+<file path=word/numbering.xml><?xml version="1.0" encoding="utf-8"?>
+<w:numbering xmlns:wpc="http://schemas.microsoft.com/office/word/2010/wordprocessingCanvas" xmlns:mc="http://schemas.openxmlformats.org/markup-compatibility/2006" xmlns:o="urn:schemas-microsoft-com:office:office" xmlns:r="http://schemas.openxmlformats.org/officeDocument/2006/relationships" xmlns:m="http://schemas.openxmlformats.org/officeDocument/2006/math" xmlns:v="urn:schemas-microsoft-com:vml" xmlns:wp14="http://schemas.microsoft.com/office/word/2010/wordprocessingDrawing" xmlns:wp="http://schemas.openxmlformats.org/drawingml/2006/wordprocessingDrawing" xmlns:w10="urn:schemas-microsoft-com:office:word" xmlns:w="http://schemas.openxmlformats.org/wordprocessingml/2006/main" xmlns:w14="http://schemas.microsoft.com/office/word/2010/wordml" xmlns:w15="http://schemas.microsoft.com/office/word/2012/wordml" xmlns:wpg="http://schemas.microsoft.com/office/word/2010/wordprocessingGroup" xmlns:wpi="http://schemas.microsoft.com/office/word/2010/wordprocessingInk" xmlns:wne="http://schemas.microsoft.com/office/word/2006/wordml" xmlns:wps="http://schemas.microsoft.com/office/word/2010/wordprocessingShape" mc:Ignorable="w14 w15 wp14">
+  <w:abstractNum w:abstractNumId="0">
+    <w:nsid w:val="413D7F9F"/>
+    <w:multiLevelType w:val="hybridMultilevel"/>
+    <w:tmpl w:val="8E3045E4"/>
+    <w:lvl w:ilvl="0" w:tplc="04090001">
+      <w:start w:val="1"/>
+      <w:numFmt w:val="bullet"/>
+      <w:lvlText w:val=""/>
+      <w:lvlJc w:val="left"/>
+      <w:pPr>
+        <w:ind w:left="420" w:hanging="420"/>
+      </w:pPr>
+      <w:rPr>
+        <w:rFonts w:ascii="Wingdings" w:hAnsi="Wingdings" w:hint="default"/>
+      </w:rPr>
+    </w:lvl>
+    <w:lvl w:ilvl="1" w:tplc="04090003" w:tentative="1">
+      <w:start w:val="1"/>
+      <w:numFmt w:val="bullet"/>
+      <w:lvlText w:val=""/>
+      <w:lvlJc w:val="left"/>
+      <w:pPr>
+        <w:ind w:left="840" w:hanging="420"/>
+      </w:pPr>
+      <w:rPr>
+        <w:rFonts w:ascii="Wingdings" w:hAnsi="Wingdings" w:hint="default"/>
+      </w:rPr>
+    </w:lvl>
+    <w:lvl w:ilvl="2" w:tplc="04090005" w:tentative="1">
+      <w:start w:val="1"/>
+      <w:numFmt w:val="bullet"/>
+      <w:lvlText w:val=""/>
+      <w:lvlJc w:val="left"/>
+      <w:pPr>
+        <w:ind w:left="1260" w:hanging="420"/>
+      </w:pPr>
+      <w:rPr>
+        <w:rFonts w:ascii="Wingdings" w:hAnsi="Wingdings" w:hint="default"/>
+      </w:rPr>
+    </w:lvl>
+    <w:lvl w:ilvl="3" w:tplc="04090001" w:tentative="1">
+      <w:start w:val="1"/>
+      <w:numFmt w:val="bullet"/>
+      <w:lvlText w:val=""/>
+      <w:lvlJc w:val="left"/>
+      <w:pPr>
+        <w:ind w:left="1680" w:hanging="420"/>
+      </w:pPr>
+      <w:rPr>
+        <w:rFonts w:ascii="Wingdings" w:hAnsi="Wingdings" w:hint="default"/>
+      </w:rPr>
+    </w:lvl>
+    <w:lvl w:ilvl="4" w:tplc="04090003" w:tentative="1">
+      <w:start w:val="1"/>
+      <w:numFmt w:val="bullet"/>
+      <w:lvlText w:val=""/>
+      <w:lvlJc w:val="left"/>
+      <w:pPr>
+        <w:ind w:left="2100" w:hanging="420"/>
+      </w:pPr>
+      <w:rPr>
+        <w:rFonts w:ascii="Wingdings" w:hAnsi="Wingdings" w:hint="default"/>
+      </w:rPr>
+    </w:lvl>
+    <w:lvl w:ilvl="5" w:tplc="04090005" w:tentative="1">
+      <w:start w:val="1"/>
+      <w:numFmt w:val="bullet"/>
+      <w:lvlText w:val=""/>
+      <w:lvlJc w:val="left"/>
+      <w:pPr>
+        <w:ind w:left="2520" w:hanging="420"/>
+      </w:pPr>
+      <w:rPr>
+        <w:rFonts w:ascii="Wingdings" w:hAnsi="Wingdings" w:hint="default"/>
+      </w:rPr>
+    </w:lvl>
+    <w:lvl w:ilvl="6" w:tplc="04090001" w:tentative="1">
+      <w:start w:val="1"/>
+      <w:numFmt w:val="bullet"/>
+      <w:lvlText w:val=""/>
+      <w:lvlJc w:val="left"/>
+      <w:pPr>
+        <w:ind w:left="2940" w:hanging="420"/>
+      </w:pPr>
+      <w:rPr>
+        <w:rFonts w:ascii="Wingdings" w:hAnsi="Wingdings" w:hint="default"/>
+      </w:rPr>
+    </w:lvl>
+    <w:lvl w:ilvl="7" w:tplc="04090003" w:tentative="1">
+      <w:start w:val="1"/>
+      <w:numFmt w:val="bullet"/>
+      <w:lvlText w:val=""/>
+      <w:lvlJc w:val="left"/>
+      <w:pPr>
+        <w:ind w:left="3360" w:hanging="420"/>
+      </w:pPr>
+      <w:rPr>
+        <w:rFonts w:ascii="Wingdings" w:hAnsi="Wingdings" w:hint="default"/>
+      </w:rPr>
+    </w:lvl>
+    <w:lvl w:ilvl="8" w:tplc="04090005" w:tentative="1">
+      <w:start w:val="1"/>
+      <w:numFmt w:val="bullet"/>
+      <w:lvlText w:val=""/>
+      <w:lvlJc w:val="left"/>
+      <w:pPr>
+        <w:ind w:left="3780" w:hanging="420"/>
+      </w:pPr>
+      <w:rPr>
+        <w:rFonts w:ascii="Wingdings" w:hAnsi="Wingdings" w:hint="default"/>
+      </w:rPr>
+    </w:lvl>
+  </w:abstractNum>
+  <w:num w:numId="1">
+    <w:abstractNumId w:val="0"/>
+  </w:num>
+</w:numbering>
 </file>
 
 <file path=word/styles.xml><?xml version="1.0" encoding="utf-8"?>
@@ -1917,6 +3461,29 @@
       <w:szCs w:val="28"/>
     </w:rPr>
   </w:style>
+  <w:style w:type="paragraph" w:styleId="5">
+    <w:name w:val="heading 5"/>
+    <w:basedOn w:val="a"/>
+    <w:next w:val="a"/>
+    <w:link w:val="5Char"/>
+    <w:uiPriority w:val="9"/>
+    <w:semiHidden/>
+    <w:unhideWhenUsed/>
+    <w:qFormat/>
+    <w:rsid w:val="00B0455C"/>
+    <w:pPr>
+      <w:keepNext/>
+      <w:keepLines/>
+      <w:spacing w:before="280" w:after="290" w:line="376" w:lineRule="auto"/>
+      <w:outlineLvl w:val="4"/>
+    </w:pPr>
+    <w:rPr>
+      <w:b/>
+      <w:bCs/>
+      <w:sz w:val="28"/>
+      <w:szCs w:val="28"/>
+    </w:rPr>
+  </w:style>
   <w:style w:type="character" w:default="1" w:styleId="a0">
     <w:name w:val="Default Paragraph Font"/>
     <w:uiPriority w:val="1"/>
@@ -2149,6 +3716,31 @@
     <w:rsid w:val="004A2815"/>
     <w:rPr>
       <w:rFonts w:asciiTheme="majorHAnsi" w:eastAsiaTheme="majorEastAsia" w:hAnsiTheme="majorHAnsi" w:cstheme="majorBidi"/>
+      <w:b/>
+      <w:bCs/>
+      <w:sz w:val="28"/>
+      <w:szCs w:val="28"/>
+    </w:rPr>
+  </w:style>
+  <w:style w:type="character" w:styleId="a8">
+    <w:name w:val="Hyperlink"/>
+    <w:basedOn w:val="a0"/>
+    <w:uiPriority w:val="99"/>
+    <w:unhideWhenUsed/>
+    <w:rsid w:val="00AF4644"/>
+    <w:rPr>
+      <w:color w:val="0563C1" w:themeColor="hyperlink"/>
+      <w:u w:val="single"/>
+    </w:rPr>
+  </w:style>
+  <w:style w:type="character" w:customStyle="1" w:styleId="5Char">
+    <w:name w:val="标题 5 Char"/>
+    <w:basedOn w:val="a0"/>
+    <w:link w:val="5"/>
+    <w:uiPriority w:val="9"/>
+    <w:semiHidden/>
+    <w:rsid w:val="00B0455C"/>
+    <w:rPr>
       <w:b/>
       <w:bCs/>
       <w:sz w:val="28"/>

</xml_diff>